<commit_message>
Actualizacion Presentacion e informe gerencial
</commit_message>
<xml_diff>
--- a/documents/Informes/Gerenciales/Informe gerencial3.docx
+++ b/documents/Informes/Gerenciales/Informe gerencial3.docx
@@ -1,16 +1,22 @@
 
 <file path=word/document.xml><?xml version="1.0" encoding="utf-8"?>
-<w:document xmlns:wpc="http://schemas.microsoft.com/office/word/2010/wordprocessingCanvas" xmlns:cx="http://schemas.microsoft.com/office/drawing/2014/chartex" xmlns:cx1="http://schemas.microsoft.com/office/drawing/2015/9/8/chartex" xmlns:cx2="http://schemas.microsoft.com/office/drawing/2015/10/21/chartex" xmlns:cx3="http://schemas.microsoft.com/office/drawing/2016/5/9/chartex" xmlns:cx4="http://schemas.microsoft.com/office/drawing/2016/5/10/chartex" xmlns:cx5="http://schemas.microsoft.com/office/drawing/2016/5/11/chartex" xmlns:cx6="http://schemas.microsoft.com/office/drawing/2016/5/12/chartex" xmlns:cx7="http://schemas.microsoft.com/office/drawing/2016/5/13/chartex" xmlns:cx8="http://schemas.microsoft.com/office/drawing/2016/5/14/chartex" xmlns:mc="http://schemas.openxmlformats.org/markup-compatibility/2006" xmlns:aink="http://schemas.microsoft.com/office/drawing/2016/ink" xmlns:am3d="http://schemas.microsoft.com/office/drawing/2017/model3d" xmlns:o="urn:schemas-microsoft-com:office:office" xmlns:r="http://schemas.openxmlformats.org/officeDocument/2006/relationships" xmlns:m="http://schemas.openxmlformats.org/officeDocument/2006/math" xmlns:v="urn:schemas-microsoft-com:vml" xmlns:wp14="http://schemas.microsoft.com/office/word/2010/wordprocessingDrawing" xmlns:wp="http://schemas.openxmlformats.org/drawingml/2006/wordprocessingDrawing" xmlns:w10="urn:schemas-microsoft-com:office:word" xmlns:w="http://schemas.openxmlformats.org/wordprocessingml/2006/main" xmlns:w14="http://schemas.microsoft.com/office/word/2010/wordml" xmlns:w15="http://schemas.microsoft.com/office/word/2012/wordml" xmlns:w16cex="http://schemas.microsoft.com/office/word/2018/wordml/cex" xmlns:w16cid="http://schemas.microsoft.com/office/word/2016/wordml/cid" xmlns:w16="http://schemas.microsoft.com/office/word/2018/wordml" xmlns:w16se="http://schemas.microsoft.com/office/word/2015/wordml/symex" xmlns:wpg="http://schemas.microsoft.com/office/word/2010/wordprocessingGroup" xmlns:wpi="http://schemas.microsoft.com/office/word/2010/wordprocessingInk" xmlns:wne="http://schemas.microsoft.com/office/word/2006/wordml" xmlns:wps="http://schemas.microsoft.com/office/word/2010/wordprocessingShape" mc:Ignorable="w14 w15 w16se w16cid w16 w16cex wp14">
+<w:document xmlns:wpc="http://schemas.microsoft.com/office/word/2010/wordprocessingCanvas" xmlns:cx="http://schemas.microsoft.com/office/drawing/2014/chartex" xmlns:cx1="http://schemas.microsoft.com/office/drawing/2015/9/8/chartex" xmlns:cx2="http://schemas.microsoft.com/office/drawing/2015/10/21/chartex" xmlns:cx3="http://schemas.microsoft.com/office/drawing/2016/5/9/chartex" xmlns:cx4="http://schemas.microsoft.com/office/drawing/2016/5/10/chartex" xmlns:cx5="http://schemas.microsoft.com/office/drawing/2016/5/11/chartex" xmlns:cx6="http://schemas.microsoft.com/office/drawing/2016/5/12/chartex" xmlns:cx7="http://schemas.microsoft.com/office/drawing/2016/5/13/chartex" xmlns:cx8="http://schemas.microsoft.com/office/drawing/2016/5/14/chartex" xmlns:mc="http://schemas.openxmlformats.org/markup-compatibility/2006" xmlns:aink="http://schemas.microsoft.com/office/drawing/2016/ink" xmlns:am3d="http://schemas.microsoft.com/office/drawing/2017/model3d" xmlns:o="urn:schemas-microsoft-com:office:office" xmlns:r="http://schemas.openxmlformats.org/officeDocument/2006/relationships" xmlns:m="http://schemas.openxmlformats.org/officeDocument/2006/math" xmlns:v="urn:schemas-microsoft-com:vml" xmlns:wp14="http://schemas.microsoft.com/office/word/2010/wordprocessingDrawing" xmlns:wp="http://schemas.openxmlformats.org/drawingml/2006/wordprocessingDrawing" xmlns:w10="urn:schemas-microsoft-com:office:word" xmlns:w="http://schemas.openxmlformats.org/wordprocessingml/2006/main" xmlns:w14="http://schemas.microsoft.com/office/word/2010/wordml" xmlns:w15="http://schemas.microsoft.com/office/word/2012/wordml" xmlns:w16cex="http://schemas.microsoft.com/office/word/2018/wordml/cex" xmlns:w16cid="http://schemas.microsoft.com/office/word/2016/wordml/cid" xmlns:w16="http://schemas.microsoft.com/office/word/2018/wordml" xmlns:w16se="http://schemas.microsoft.com/office/word/2015/wordml/symex" xmlns:wpg="http://schemas.microsoft.com/office/word/2010/wordprocessingGroup" xmlns:wpi="http://schemas.microsoft.com/office/word/2010/wordprocessingInk" xmlns:wne="http://schemas.microsoft.com/office/word/2006/wordml" xmlns:wps="http://schemas.microsoft.com/office/word/2010/wordprocessingShape" xmlns:a="http://schemas.openxmlformats.org/drawingml/2006/main" xmlns:pic="http://schemas.openxmlformats.org/drawingml/2006/picture" xmlns:a14="http://schemas.microsoft.com/office/drawing/2010/main" mc:Ignorable="w14 w15 w16se w16cid w16 w16cex wp14">
   <w:body>
     <w:p>
       <w:pPr>
         <w:pStyle w:val="Ttulo"/>
       </w:pPr>
       <w:r>
+        <w:rPr/>
         <w:t>Informe gerencial</w:t>
       </w:r>
       <w:r>
-        <w:t xml:space="preserve"> 2</w:t>
+        <w:rPr/>
+        <w:t xml:space="preserve"> </w:t>
+      </w:r>
+      <w:r>
+        <w:rPr/>
+        <w:t>3</w:t>
       </w:r>
     </w:p>
     <w:p>
@@ -20,17 +26,19 @@
     </w:p>
     <w:p>
       <w:r>
+        <w:rPr/>
         <w:t>01</w:t>
       </w:r>
       <w:r>
+        <w:rPr/>
         <w:t xml:space="preserve"> de </w:t>
       </w:r>
-      <w:proofErr w:type="gramStart"/>
-      <w:r>
-        <w:t>Octubre</w:t>
-      </w:r>
-      <w:proofErr w:type="gramEnd"/>
-      <w:r>
+      <w:r>
+        <w:rPr/>
+        <w:t>octubre</w:t>
+      </w:r>
+      <w:r>
+        <w:rPr/>
         <w:t xml:space="preserve"> de 2020.</w:t>
       </w:r>
     </w:p>
@@ -241,57 +249,505 @@
       <w:pPr>
         <w:pStyle w:val="Ttulo1"/>
       </w:pPr>
+      <w:r>
+        <w:rPr/>
+        <w:t>BurndownChart</w:t>
+      </w:r>
+      <w:r>
+        <w:rPr/>
+        <w:t>.</w:t>
+      </w:r>
+    </w:p>
+    <w:p>
+      <w:pPr>
+        <w:pStyle w:val="Ttulo2"/>
+      </w:pPr>
+      <w:r>
+        <w:rPr/>
+        <w:t>Primera Iteración</w:t>
+      </w:r>
+      <w:r>
+        <w:rPr/>
+        <w:t>.</w:t>
+      </w:r>
+    </w:p>
+    <w:p>
+      <w:r>
+        <w:rPr/>
+        <w:t xml:space="preserve">El sprint tuvo una duración de 10 días en las que se implementaron </w:t>
+      </w:r>
+      <w:r>
+        <w:rPr/>
+        <w:t xml:space="preserve">77 </w:t>
+      </w:r>
+      <w:r>
+        <w:rPr/>
+        <w:t xml:space="preserve">puntos de historias de usuario para la primera entrega funcional, que incluía la ubicación de los lugares de atención y todos los servicios del </w:t>
+      </w:r>
       <w:proofErr w:type="spellStart"/>
       <w:r>
-        <w:t>BurndownChart</w:t>
+        <w:rPr/>
+        <w:t>backend</w:t>
       </w:r>
       <w:proofErr w:type="spellEnd"/>
-    </w:p>
-    <w:p>
-      <w:pPr>
-        <w:pStyle w:val="Ttulo2"/>
-      </w:pPr>
-      <w:r>
-        <w:t>Primera Iteración</w:t>
-      </w:r>
-    </w:p>
-    <w:p>
-      <w:r>
-        <w:t xml:space="preserve">El sprint tuvo una duración de 10 días en las que se implementaron 10 puntos de historias de usuario para la primera entrega funcional, que incluía la ubicación de los lugares de atención y todos los servicios del </w:t>
-      </w:r>
-      <w:proofErr w:type="spellStart"/>
-      <w:r>
-        <w:t>backend</w:t>
-      </w:r>
-      <w:proofErr w:type="spellEnd"/>
-      <w:r>
+      <w:r>
+        <w:rPr/>
         <w:t xml:space="preserve"> necesarios para soportar la funcionalidad principal</w:t>
       </w:r>
-    </w:p>
-    <w:p>
-      <w:r>
+      <w:r>
+        <w:rPr/>
+        <w:t>.</w:t>
+      </w:r>
+    </w:p>
+    <w:p>
+      <w:pPr>
+        <w:pStyle w:val="Normal"/>
+        <w:jc w:val="center"/>
         <w:rPr>
-          <w:noProof/>
+          <w:rFonts w:ascii="Times New Roman" w:hAnsi="Times New Roman" w:eastAsia="Times New Roman" w:cs="Times New Roman"/>
+          <w:b w:val="0"/>
+          <w:bCs w:val="0"/>
+          <w:i w:val="0"/>
+          <w:iCs w:val="0"/>
+          <w:noProof w:val="0"/>
+          <w:color w:val="000000" w:themeColor="text1" w:themeTint="FF" w:themeShade="FF"/>
+          <w:sz w:val="22"/>
+          <w:szCs w:val="22"/>
+          <w:lang w:val="es-ES"/>
         </w:rPr>
-        <w:lastRenderedPageBreak/>
+      </w:pPr>
+      <w:r>
         <w:drawing>
-          <wp:inline distT="0" distB="0" distL="0" distR="0" wp14:anchorId="56F86436" wp14:editId="08473462">
-            <wp:extent cx="5731510" cy="1163955"/>
-            <wp:effectExtent l="0" t="0" r="0" b="4445"/>
-            <wp:docPr id="1" name="Imagen 1" descr="Gráfico, Gráfico de líneas&#10;&#10;Descripción generada automáticamente"/>
+          <wp:inline wp14:editId="151B8A12" wp14:anchorId="133008BB">
+            <wp:extent cx="4572000" cy="1895475"/>
+            <wp:effectExtent l="0" t="0" r="0" b="0"/>
+            <wp:docPr id="411916413" name="" title=""/>
             <wp:cNvGraphicFramePr>
-              <a:graphicFrameLocks xmlns:a="http://schemas.openxmlformats.org/drawingml/2006/main" noChangeAspect="1"/>
+              <a:graphicFrameLocks noChangeAspect="1"/>
             </wp:cNvGraphicFramePr>
-            <a:graphic xmlns:a="http://schemas.openxmlformats.org/drawingml/2006/main">
+            <a:graphic>
               <a:graphicData uri="http://schemas.openxmlformats.org/drawingml/2006/picture">
-                <pic:pic xmlns:pic="http://schemas.openxmlformats.org/drawingml/2006/picture">
+                <pic:pic>
                   <pic:nvPicPr>
-                    <pic:cNvPr id="1" name="Imagen 1" descr="Gráfico, Gráfico de líneas&#10;&#10;Descripción generada automáticamente"/>
+                    <pic:cNvPr id="0" name=""/>
                     <pic:cNvPicPr/>
                   </pic:nvPicPr>
                   <pic:blipFill>
-                    <a:blip r:embed="rId10" cstate="print">
+                    <a:blip r:embed="Rd050955a96a3483f">
                       <a:extLst>
+                        <a:ext xmlns:a="http://schemas.openxmlformats.org/drawingml/2006/main" uri="{28A0092B-C50C-407E-A947-70E740481C1C}">
+                          <a14:useLocalDpi val="0"/>
+                        </a:ext>
+                      </a:extLst>
+                    </a:blip>
+                    <a:stretch>
+                      <a:fillRect/>
+                    </a:stretch>
+                  </pic:blipFill>
+                  <pic:spPr>
+                    <a:xfrm>
+                      <a:off x="0" y="0"/>
+                      <a:ext cx="4572000" cy="1895475"/>
+                    </a:xfrm>
+                    <a:prstGeom prst="rect">
+                      <a:avLst/>
+                    </a:prstGeom>
+                  </pic:spPr>
+                </pic:pic>
+              </a:graphicData>
+            </a:graphic>
+          </wp:inline>
+        </w:drawing>
+      </w:r>
+    </w:p>
+    <w:p>
+      <w:pPr>
+        <w:pStyle w:val="Ttulo2"/>
+      </w:pPr>
+      <w:r>
+        <w:rPr/>
+        <w:t>Segunda Iteración</w:t>
+      </w:r>
+      <w:r>
+        <w:rPr/>
+        <w:t>.</w:t>
+      </w:r>
+    </w:p>
+    <w:p>
+      <w:pPr>
+        <w:jc w:val="both"/>
+      </w:pPr>
+      <w:r>
+        <w:rPr/>
+        <w:t>El segundo sprint tuvo una duración de 10 días en las que se implemento la totalidad restante de los puntos de historia de usuario, estas funcionalidades incluían la implementación de la interfaz de usuario para los servicios desarrollados en la primera iteración, así como la implementación de la funcionalidad principal para entregar la disponibilidad de los lugares de atención, se realiz</w:t>
+      </w:r>
+      <w:r>
+        <w:rPr/>
+        <w:t>ó</w:t>
+      </w:r>
+      <w:r>
+        <w:rPr/>
+        <w:t xml:space="preserve"> además el despliegue de la aplicación en AWS.</w:t>
+      </w:r>
+    </w:p>
+    <w:p>
+      <w:pPr>
+        <w:pStyle w:val="Normal"/>
+        <w:jc w:val="center"/>
+        <w:rPr>
+          <w:rFonts w:ascii="Times New Roman" w:hAnsi="Times New Roman" w:eastAsia="Times New Roman" w:cs="Times New Roman"/>
+          <w:b w:val="0"/>
+          <w:bCs w:val="0"/>
+          <w:i w:val="0"/>
+          <w:iCs w:val="0"/>
+          <w:noProof w:val="0"/>
+          <w:color w:val="000000" w:themeColor="text1" w:themeTint="FF" w:themeShade="FF"/>
+          <w:sz w:val="22"/>
+          <w:szCs w:val="22"/>
+          <w:lang w:val="es-ES"/>
+        </w:rPr>
+      </w:pPr>
+      <w:r>
+        <w:drawing>
+          <wp:inline wp14:editId="3906CEB8" wp14:anchorId="4E3F0587">
+            <wp:extent cx="4572000" cy="1924050"/>
+            <wp:effectExtent l="0" t="0" r="0" b="0"/>
+            <wp:docPr id="1237005724" name="" title=""/>
+            <wp:cNvGraphicFramePr>
+              <a:graphicFrameLocks noChangeAspect="1"/>
+            </wp:cNvGraphicFramePr>
+            <a:graphic>
+              <a:graphicData uri="http://schemas.openxmlformats.org/drawingml/2006/picture">
+                <pic:pic>
+                  <pic:nvPicPr>
+                    <pic:cNvPr id="0" name=""/>
+                    <pic:cNvPicPr/>
+                  </pic:nvPicPr>
+                  <pic:blipFill>
+                    <a:blip r:embed="Rb524e30e781b41aa">
+                      <a:extLst>
+                        <a:ext xmlns:a="http://schemas.openxmlformats.org/drawingml/2006/main" uri="{28A0092B-C50C-407E-A947-70E740481C1C}">
+                          <a14:useLocalDpi val="0"/>
+                        </a:ext>
+                      </a:extLst>
+                    </a:blip>
+                    <a:stretch>
+                      <a:fillRect/>
+                    </a:stretch>
+                  </pic:blipFill>
+                  <pic:spPr>
+                    <a:xfrm>
+                      <a:off x="0" y="0"/>
+                      <a:ext cx="4572000" cy="1924050"/>
+                    </a:xfrm>
+                    <a:prstGeom prst="rect">
+                      <a:avLst/>
+                    </a:prstGeom>
+                  </pic:spPr>
+                </pic:pic>
+              </a:graphicData>
+            </a:graphic>
+          </wp:inline>
+        </w:drawing>
+      </w:r>
+    </w:p>
+    <w:p>
+      <w:pPr>
+        <w:pStyle w:val="Ttulo2"/>
+      </w:pPr>
+      <w:r>
+        <w:rPr/>
+        <w:t xml:space="preserve">Estado de las </w:t>
+      </w:r>
+      <w:r>
+        <w:rPr/>
+        <w:t>p</w:t>
+      </w:r>
+      <w:r>
+        <w:rPr/>
+        <w:t>ruebas</w:t>
+      </w:r>
+      <w:r>
+        <w:rPr/>
+        <w:t>.</w:t>
+      </w:r>
+    </w:p>
+    <w:p>
+      <w:pPr>
+        <w:pStyle w:val="Prrafodelista"/>
+        <w:numPr>
+          <w:ilvl w:val="0"/>
+          <w:numId w:val="6"/>
+        </w:numPr>
+        <w:jc w:val="both"/>
+      </w:pPr>
+      <w:r>
+        <w:t>N</w:t>
+      </w:r>
+      <w:r>
+        <w:t>úmero de casos de prueba ejecutados</w:t>
+      </w:r>
+      <w:r>
+        <w:t xml:space="preserve">: se ejecutaron 7 escenarios de pruebas en lenguaje </w:t>
+      </w:r>
+      <w:proofErr w:type="spellStart"/>
+      <w:r>
+        <w:t>Gherkin</w:t>
+      </w:r>
+      <w:proofErr w:type="spellEnd"/>
+    </w:p>
+    <w:p>
+      <w:pPr>
+        <w:pStyle w:val="Prrafodelista"/>
+        <w:numPr>
+          <w:ilvl w:val="0"/>
+          <w:numId w:val="6"/>
+        </w:numPr>
+        <w:jc w:val="both"/>
+      </w:pPr>
+      <w:r>
+        <w:t>N</w:t>
+      </w:r>
+      <w:r>
+        <w:t>úmero de casos de prueba pasados</w:t>
+      </w:r>
+      <w:r>
+        <w:t>: los 7 escenarios de prueba fueron ejecutados exitosamente y se valido que el resultado esperado es acorde con el resultado real</w:t>
+      </w:r>
+    </w:p>
+    <w:p>
+      <w:pPr>
+        <w:pStyle w:val="Prrafodelista"/>
+        <w:numPr>
+          <w:ilvl w:val="0"/>
+          <w:numId w:val="6"/>
+        </w:numPr>
+        <w:rPr/>
+      </w:pPr>
+      <w:r>
+        <w:rPr/>
+        <w:t>N</w:t>
+      </w:r>
+      <w:r>
+        <w:rPr/>
+        <w:t>úmero de casos de prueba fallidos</w:t>
+      </w:r>
+      <w:r>
+        <w:rPr/>
+        <w:t xml:space="preserve">: </w:t>
+      </w:r>
+      <w:r>
+        <w:rPr/>
+        <w:t>u</w:t>
+      </w:r>
+      <w:r>
+        <w:rPr/>
+        <w:t xml:space="preserve">n caso de prueba fue fallido por un error en la Interfaz </w:t>
+      </w:r>
+      <w:r>
+        <w:rPr/>
+        <w:t>gráfica</w:t>
+      </w:r>
+      <w:r>
+        <w:rPr/>
+        <w:t xml:space="preserve">, fue solucionado el mismo día del reporte por lo que el caso de prueba se </w:t>
+      </w:r>
+      <w:r>
+        <w:rPr/>
+        <w:t>pasó</w:t>
+      </w:r>
+      <w:r>
+        <w:rPr/>
+        <w:t xml:space="preserve"> a exitoso en su segunda prueba.</w:t>
+      </w:r>
+    </w:p>
+    <w:p>
+      <w:pPr>
+        <w:pStyle w:val="Prrafodelista"/>
+        <w:numPr>
+          <w:ilvl w:val="0"/>
+          <w:numId w:val="6"/>
+        </w:numPr>
+        <w:rPr/>
+      </w:pPr>
+      <w:r>
+        <w:rPr/>
+        <w:t>Pasó el porcentaje de casos de prueba</w:t>
+      </w:r>
+      <w:r>
+        <w:rPr/>
+        <w:t xml:space="preserve">: </w:t>
+      </w:r>
+      <w:r>
+        <w:rPr/>
+        <w:t>p</w:t>
+      </w:r>
+      <w:r>
+        <w:rPr/>
+        <w:t xml:space="preserve">rimera Iteración </w:t>
+      </w:r>
+      <w:r>
+        <w:rPr>
+          <w:rFonts w:ascii="Wingdings" w:hAnsi="Wingdings" w:eastAsia="Wingdings" w:cs="Wingdings"/>
+        </w:rPr>
+        <w:t>à</w:t>
+      </w:r>
+      <w:r>
+        <w:rPr/>
+        <w:t xml:space="preserve">85.71%, Segunda Iteración </w:t>
+      </w:r>
+      <w:r>
+        <w:rPr>
+          <w:rFonts w:ascii="Wingdings" w:hAnsi="Wingdings" w:eastAsia="Wingdings" w:cs="Wingdings"/>
+        </w:rPr>
+        <w:t>à</w:t>
+      </w:r>
+      <w:r>
+        <w:rPr/>
+        <w:t xml:space="preserve"> 100%</w:t>
+      </w:r>
+    </w:p>
+    <w:p>
+      <w:pPr>
+        <w:pStyle w:val="Prrafodelista"/>
+        <w:numPr>
+          <w:ilvl w:val="0"/>
+          <w:numId w:val="6"/>
+        </w:numPr>
+        <w:rPr/>
+      </w:pPr>
+      <w:r>
+        <w:rPr/>
+        <w:t>Porcentaje de casos de prueba fallidos</w:t>
+      </w:r>
+      <w:r>
+        <w:rPr/>
+        <w:t>:</w:t>
+      </w:r>
+      <w:r>
+        <w:rPr/>
+        <w:t xml:space="preserve"> </w:t>
+      </w:r>
+      <w:r>
+        <w:rPr/>
+        <w:t>p</w:t>
+      </w:r>
+      <w:r>
+        <w:rPr/>
+        <w:t xml:space="preserve">rimera Iteración </w:t>
+      </w:r>
+      <w:r>
+        <w:rPr>
+          <w:rFonts w:ascii="Wingdings" w:hAnsi="Wingdings" w:eastAsia="Wingdings" w:cs="Wingdings"/>
+        </w:rPr>
+        <w:t>à</w:t>
+      </w:r>
+      <w:r>
+        <w:rPr/>
+        <w:t>14,28%, Segunda Iteración</w:t>
+      </w:r>
+      <w:r>
+        <w:rPr/>
+        <w:t xml:space="preserve"> </w:t>
+      </w:r>
+      <w:r>
+        <w:rPr>
+          <w:rFonts w:ascii="Wingdings" w:hAnsi="Wingdings" w:eastAsia="Wingdings" w:cs="Wingdings"/>
+        </w:rPr>
+        <w:t>à</w:t>
+      </w:r>
+      <w:r>
+        <w:rPr/>
+        <w:t xml:space="preserve"> 0%</w:t>
+      </w:r>
+    </w:p>
+    <w:p>
+      <w:pPr>
+        <w:pStyle w:val="Prrafodelista"/>
+        <w:numPr>
+          <w:ilvl w:val="0"/>
+          <w:numId w:val="6"/>
+        </w:numPr>
+        <w:jc w:val="both"/>
+        <w:rPr/>
+      </w:pPr>
+      <w:r>
+        <w:rPr/>
+        <w:t>Comentarios</w:t>
+      </w:r>
+      <w:r>
+        <w:rPr/>
+        <w:t xml:space="preserve">: </w:t>
+      </w:r>
+      <w:r>
+        <w:rPr/>
+        <w:t>s</w:t>
+      </w:r>
+      <w:r>
+        <w:rPr/>
+        <w:t>e evidencia poca introducción de errores por parte del equipo de desarrollo en las entregas funcionales completas, lo que nos da un nivel de confianza alto en el desarrollo entregado.</w:t>
+      </w:r>
+    </w:p>
+    <w:p>
+      <w:pPr>
+        <w:pStyle w:val="Ttulo1"/>
+      </w:pPr>
+      <w:r>
+        <w:rPr/>
+        <w:t>Retrospectiva</w:t>
+      </w:r>
+      <w:r>
+        <w:rPr/>
+        <w:t>.</w:t>
+      </w:r>
+    </w:p>
+    <w:p>
+      <w:pPr>
+        <w:jc w:val="both"/>
+      </w:pPr>
+      <w:r>
+        <w:rPr/>
+        <w:t>Se realiz</w:t>
+      </w:r>
+      <w:r>
+        <w:rPr/>
+        <w:t>ó</w:t>
+      </w:r>
+      <w:r>
+        <w:rPr/>
+        <w:t xml:space="preserve"> la reunión de cierre e identificación de mejoras con la metodología </w:t>
+      </w:r>
+      <w:proofErr w:type="spellStart"/>
+      <w:r>
+        <w:rPr/>
+        <w:t>starfish</w:t>
+      </w:r>
+      <w:proofErr w:type="spellEnd"/>
+      <w:r>
+        <w:rPr/>
+        <w:t xml:space="preserve"> para identificar que actividades debemos seguir haciendo, que debemos incrementar, que debemos reducir, que debemos dejar de hacer y que deberíamos empezar a hacer con el siguiente diagrama como resultado.</w:t>
+      </w:r>
+    </w:p>
+    <w:p>
+      <w:r>
+        <w:drawing>
+          <wp:inline wp14:editId="4F805819" wp14:anchorId="434B5DE8">
+            <wp:extent cx="5731510" cy="5608322"/>
+            <wp:effectExtent l="0" t="0" r="0" b="5080"/>
+            <wp:docPr id="3" name="Imagen 3" descr="Gráfico, Gráfico de burbujas&#10;&#10;Descripción generada automáticamente" title=""/>
+            <wp:cNvGraphicFramePr>
+              <a:graphicFrameLocks noChangeAspect="1"/>
+            </wp:cNvGraphicFramePr>
+            <a:graphic>
+              <a:graphicData uri="http://schemas.openxmlformats.org/drawingml/2006/picture">
+                <pic:pic>
+                  <pic:nvPicPr>
+                    <pic:cNvPr id="0" name="Imagen 3"/>
+                    <pic:cNvPicPr/>
+                  </pic:nvPicPr>
+                  <pic:blipFill>
+                    <a:blip r:embed="R393524cd1dee4a9e">
+                      <a:extLst xmlns:a="http://schemas.openxmlformats.org/drawingml/2006/main">
                         <a:ext uri="{28A0092B-C50C-407E-A947-70E740481C1C}">
                           <a14:useLocalDpi xmlns:a14="http://schemas.microsoft.com/office/drawing/2010/main" val="0"/>
                         </a:ext>
@@ -302,9 +758,9 @@
                     </a:stretch>
                   </pic:blipFill>
                   <pic:spPr>
-                    <a:xfrm>
+                    <a:xfrm rot="0" flipH="0" flipV="0">
                       <a:off x="0" y="0"/>
-                      <a:ext cx="5731510" cy="1163955"/>
+                      <a:ext cx="5731510" cy="5608322"/>
                     </a:xfrm>
                     <a:prstGeom prst="rect">
                       <a:avLst/>
@@ -317,286 +773,10 @@
         </w:drawing>
       </w:r>
     </w:p>
-    <w:p>
-      <w:pPr>
-        <w:pStyle w:val="Ttulo2"/>
-      </w:pPr>
-      <w:r>
-        <w:t>Segunda Iteración</w:t>
-      </w:r>
-    </w:p>
-    <w:p>
-      <w:pPr>
-        <w:jc w:val="both"/>
-      </w:pPr>
-      <w:r>
-        <w:t>El segundo sprint tuvo una duración de 10 días en las que se implemento la totalidad restante de los puntos de historia de usuario, estas funcionalidades incluían la implementación de la interfaz de usuario para los servicios desarrollados en la primera iteración, así como la implementación de la funcionalidad principal para entregar la disponibilidad de los lugares de atención, se realizo además el despliegue de la aplicación en AWS.</w:t>
-      </w:r>
-    </w:p>
-    <w:p>
-      <w:r>
-        <w:rPr>
-          <w:noProof/>
-        </w:rPr>
-        <w:drawing>
-          <wp:inline distT="0" distB="0" distL="0" distR="0" wp14:anchorId="1BF83BB1" wp14:editId="0128E27A">
-            <wp:extent cx="5731510" cy="1185545"/>
-            <wp:effectExtent l="0" t="0" r="0" b="0"/>
-            <wp:docPr id="2" name="Imagen 2" descr="Gráfico, Gráfico de líneas&#10;&#10;Descripción generada automáticamente"/>
-            <wp:cNvGraphicFramePr>
-              <a:graphicFrameLocks xmlns:a="http://schemas.openxmlformats.org/drawingml/2006/main" noChangeAspect="1"/>
-            </wp:cNvGraphicFramePr>
-            <a:graphic xmlns:a="http://schemas.openxmlformats.org/drawingml/2006/main">
-              <a:graphicData uri="http://schemas.openxmlformats.org/drawingml/2006/picture">
-                <pic:pic xmlns:pic="http://schemas.openxmlformats.org/drawingml/2006/picture">
-                  <pic:nvPicPr>
-                    <pic:cNvPr id="2" name="Imagen 2" descr="Gráfico, Gráfico de líneas&#10;&#10;Descripción generada automáticamente"/>
-                    <pic:cNvPicPr/>
-                  </pic:nvPicPr>
-                  <pic:blipFill>
-                    <a:blip r:embed="rId11" cstate="print">
-                      <a:extLst>
-                        <a:ext uri="{28A0092B-C50C-407E-A947-70E740481C1C}">
-                          <a14:useLocalDpi xmlns:a14="http://schemas.microsoft.com/office/drawing/2010/main" val="0"/>
-                        </a:ext>
-                      </a:extLst>
-                    </a:blip>
-                    <a:stretch>
-                      <a:fillRect/>
-                    </a:stretch>
-                  </pic:blipFill>
-                  <pic:spPr>
-                    <a:xfrm>
-                      <a:off x="0" y="0"/>
-                      <a:ext cx="5731510" cy="1185545"/>
-                    </a:xfrm>
-                    <a:prstGeom prst="rect">
-                      <a:avLst/>
-                    </a:prstGeom>
-                  </pic:spPr>
-                </pic:pic>
-              </a:graphicData>
-            </a:graphic>
-          </wp:inline>
-        </w:drawing>
-      </w:r>
-    </w:p>
-    <w:p>
-      <w:pPr>
-        <w:pStyle w:val="Ttulo2"/>
-      </w:pPr>
-      <w:r>
-        <w:t>Estado de las Pruebas</w:t>
-      </w:r>
-    </w:p>
-    <w:p>
-      <w:pPr>
-        <w:pStyle w:val="Prrafodelista"/>
-        <w:numPr>
-          <w:ilvl w:val="0"/>
-          <w:numId w:val="6"/>
-        </w:numPr>
-        <w:jc w:val="both"/>
-      </w:pPr>
-      <w:r>
-        <w:t>N</w:t>
-      </w:r>
-      <w:r>
-        <w:t>úmero de casos de prueba ejecutados</w:t>
-      </w:r>
-      <w:r>
-        <w:t xml:space="preserve">: se ejecutaron 7 escenarios de pruebas en lenguaje </w:t>
-      </w:r>
-      <w:proofErr w:type="spellStart"/>
-      <w:r>
-        <w:t>Gherkin</w:t>
-      </w:r>
-      <w:proofErr w:type="spellEnd"/>
-    </w:p>
-    <w:p>
-      <w:pPr>
-        <w:pStyle w:val="Prrafodelista"/>
-        <w:numPr>
-          <w:ilvl w:val="0"/>
-          <w:numId w:val="6"/>
-        </w:numPr>
-        <w:jc w:val="both"/>
-      </w:pPr>
-      <w:r>
-        <w:t>N</w:t>
-      </w:r>
-      <w:r>
-        <w:t>úmero de casos de prueba pasados</w:t>
-      </w:r>
-      <w:r>
-        <w:t>: los 7 escenarios de prueba fueron ejecutados exitosamente y se valido que el resultado esperado es acorde con el resultado real</w:t>
-      </w:r>
-    </w:p>
-    <w:p>
-      <w:pPr>
-        <w:pStyle w:val="Prrafodelista"/>
-        <w:numPr>
-          <w:ilvl w:val="0"/>
-          <w:numId w:val="6"/>
-        </w:numPr>
-      </w:pPr>
-      <w:r>
-        <w:t>N</w:t>
-      </w:r>
-      <w:r>
-        <w:t>úmero de casos de prueba fallidos</w:t>
-      </w:r>
-      <w:r>
-        <w:t>: Un caso de prueba fue fallido por un error en la Interfaz grafica, fue solucionado el mismo día del reporte por lo que el caso de prueba se paso a exitoso en su segunda prueba.</w:t>
-      </w:r>
-    </w:p>
-    <w:p>
-      <w:pPr>
-        <w:pStyle w:val="Prrafodelista"/>
-        <w:numPr>
-          <w:ilvl w:val="0"/>
-          <w:numId w:val="6"/>
-        </w:numPr>
-      </w:pPr>
-      <w:r>
-        <w:t>Pasó el porcentaje de casos de prueba</w:t>
-      </w:r>
-      <w:r>
-        <w:t xml:space="preserve">: Primera Iteración </w:t>
-      </w:r>
-      <w:r>
-        <w:sym w:font="Wingdings" w:char="F0E0"/>
-      </w:r>
-      <w:r>
-        <w:t xml:space="preserve">85.71%, Segunda Iteración </w:t>
-      </w:r>
-      <w:r>
-        <w:sym w:font="Wingdings" w:char="F0E0"/>
-      </w:r>
-      <w:r>
-        <w:t xml:space="preserve"> 100%</w:t>
-      </w:r>
-    </w:p>
-    <w:p>
-      <w:pPr>
-        <w:pStyle w:val="Prrafodelista"/>
-        <w:numPr>
-          <w:ilvl w:val="0"/>
-          <w:numId w:val="6"/>
-        </w:numPr>
-      </w:pPr>
-      <w:r>
-        <w:t>Porcentaje de casos de prueba fallidos</w:t>
-      </w:r>
-      <w:r>
-        <w:t xml:space="preserve">; Primera Iteración </w:t>
-      </w:r>
-      <w:r>
-        <w:sym w:font="Wingdings" w:char="F0E0"/>
-      </w:r>
-      <w:r>
-        <w:t>14,28%, Segunda Iteración</w:t>
-      </w:r>
-      <w:r>
-        <w:sym w:font="Wingdings" w:char="F0E0"/>
-      </w:r>
-      <w:r>
-        <w:t xml:space="preserve"> 100%</w:t>
-      </w:r>
-    </w:p>
-    <w:p>
-      <w:pPr>
-        <w:pStyle w:val="Prrafodelista"/>
-        <w:numPr>
-          <w:ilvl w:val="0"/>
-          <w:numId w:val="6"/>
-        </w:numPr>
-        <w:jc w:val="both"/>
-      </w:pPr>
-      <w:r>
-        <w:t>Comentarios</w:t>
-      </w:r>
-      <w:r>
-        <w:t>: Se evidencia poca introducción de errores por parte del equipo de desarrollo en las entregas funcionales completas, lo que nos da un nivel de confianza alto en el desarrollo entregado.</w:t>
-      </w:r>
-    </w:p>
-    <w:p>
-      <w:pPr>
-        <w:pStyle w:val="Ttulo1"/>
-      </w:pPr>
-      <w:r>
-        <w:t>Retrospectiva</w:t>
-      </w:r>
-    </w:p>
-    <w:p>
-      <w:pPr>
-        <w:jc w:val="both"/>
-      </w:pPr>
-      <w:r>
-        <w:t xml:space="preserve">Se realizo la reunión de cierre e identificación de mejoras con la metodología </w:t>
-      </w:r>
-      <w:proofErr w:type="spellStart"/>
-      <w:r>
-        <w:t>starfish</w:t>
-      </w:r>
-      <w:proofErr w:type="spellEnd"/>
-      <w:r>
-        <w:t xml:space="preserve"> para identificar que actividades debemos seguir haciendo, que debemos incrementar, que debemos reducir, que debemos dejar de hacer y que deberíamos empezar a hacer con el siguiente diagrama como resultado.</w:t>
-      </w:r>
-    </w:p>
-    <w:p>
-      <w:r>
-        <w:rPr>
-          <w:noProof/>
-        </w:rPr>
-        <w:lastRenderedPageBreak/>
-        <w:drawing>
-          <wp:inline distT="0" distB="0" distL="0" distR="0" wp14:anchorId="434B5DE8" wp14:editId="1FDF4DDD">
-            <wp:extent cx="5731510" cy="5608320"/>
-            <wp:effectExtent l="0" t="0" r="0" b="5080"/>
-            <wp:docPr id="3" name="Imagen 3" descr="Gráfico, Gráfico de burbujas&#10;&#10;Descripción generada automáticamente"/>
-            <wp:cNvGraphicFramePr>
-              <a:graphicFrameLocks xmlns:a="http://schemas.openxmlformats.org/drawingml/2006/main" noChangeAspect="1"/>
-            </wp:cNvGraphicFramePr>
-            <a:graphic xmlns:a="http://schemas.openxmlformats.org/drawingml/2006/main">
-              <a:graphicData uri="http://schemas.openxmlformats.org/drawingml/2006/picture">
-                <pic:pic xmlns:pic="http://schemas.openxmlformats.org/drawingml/2006/picture">
-                  <pic:nvPicPr>
-                    <pic:cNvPr id="3" name="Imagen 3" descr="Gráfico, Gráfico de burbujas&#10;&#10;Descripción generada automáticamente"/>
-                    <pic:cNvPicPr/>
-                  </pic:nvPicPr>
-                  <pic:blipFill>
-                    <a:blip r:embed="rId12">
-                      <a:extLst>
-                        <a:ext uri="{28A0092B-C50C-407E-A947-70E740481C1C}">
-                          <a14:useLocalDpi xmlns:a14="http://schemas.microsoft.com/office/drawing/2010/main" val="0"/>
-                        </a:ext>
-                      </a:extLst>
-                    </a:blip>
-                    <a:stretch>
-                      <a:fillRect/>
-                    </a:stretch>
-                  </pic:blipFill>
-                  <pic:spPr>
-                    <a:xfrm>
-                      <a:off x="0" y="0"/>
-                      <a:ext cx="5731510" cy="5608320"/>
-                    </a:xfrm>
-                    <a:prstGeom prst="rect">
-                      <a:avLst/>
-                    </a:prstGeom>
-                  </pic:spPr>
-                </pic:pic>
-              </a:graphicData>
-            </a:graphic>
-          </wp:inline>
-        </w:drawing>
-      </w:r>
-    </w:p>
     <w:sectPr>
       <w:headerReference w:type="default" r:id="rId13"/>
       <w:footerReference w:type="default" r:id="rId14"/>
-      <w:pgSz w:w="11906" w:h="16838"/>
+      <w:pgSz w:w="11906" w:h="16838" w:orient="portrait"/>
       <w:pgMar w:top="1440" w:right="1440" w:bottom="1440" w:left="1440" w:header="720" w:footer="720" w:gutter="0"/>
       <w:cols w:space="720"/>
       <w:docGrid w:linePitch="360"/>
@@ -714,7 +894,7 @@
 </file>
 
 <file path=word/header1.xml><?xml version="1.0" encoding="utf-8"?>
-<w:hdr xmlns:wpc="http://schemas.microsoft.com/office/word/2010/wordprocessingCanvas" xmlns:cx="http://schemas.microsoft.com/office/drawing/2014/chartex" xmlns:cx1="http://schemas.microsoft.com/office/drawing/2015/9/8/chartex" xmlns:cx2="http://schemas.microsoft.com/office/drawing/2015/10/21/chartex" xmlns:cx3="http://schemas.microsoft.com/office/drawing/2016/5/9/chartex" xmlns:cx4="http://schemas.microsoft.com/office/drawing/2016/5/10/chartex" xmlns:cx5="http://schemas.microsoft.com/office/drawing/2016/5/11/chartex" xmlns:cx6="http://schemas.microsoft.com/office/drawing/2016/5/12/chartex" xmlns:cx7="http://schemas.microsoft.com/office/drawing/2016/5/13/chartex" xmlns:cx8="http://schemas.microsoft.com/office/drawing/2016/5/14/chartex" xmlns:mc="http://schemas.openxmlformats.org/markup-compatibility/2006" xmlns:aink="http://schemas.microsoft.com/office/drawing/2016/ink" xmlns:am3d="http://schemas.microsoft.com/office/drawing/2017/model3d" xmlns:o="urn:schemas-microsoft-com:office:office" xmlns:r="http://schemas.openxmlformats.org/officeDocument/2006/relationships" xmlns:m="http://schemas.openxmlformats.org/officeDocument/2006/math" xmlns:v="urn:schemas-microsoft-com:vml" xmlns:wp14="http://schemas.microsoft.com/office/word/2010/wordprocessingDrawing" xmlns:wp="http://schemas.openxmlformats.org/drawingml/2006/wordprocessingDrawing" xmlns:w10="urn:schemas-microsoft-com:office:word" xmlns:w="http://schemas.openxmlformats.org/wordprocessingml/2006/main" xmlns:w14="http://schemas.microsoft.com/office/word/2010/wordml" xmlns:w15="http://schemas.microsoft.com/office/word/2012/wordml" xmlns:w16cex="http://schemas.microsoft.com/office/word/2018/wordml/cex" xmlns:w16cid="http://schemas.microsoft.com/office/word/2016/wordml/cid" xmlns:w16="http://schemas.microsoft.com/office/word/2018/wordml" xmlns:w16se="http://schemas.microsoft.com/office/word/2015/wordml/symex" xmlns:wpg="http://schemas.microsoft.com/office/word/2010/wordprocessingGroup" xmlns:wpi="http://schemas.microsoft.com/office/word/2010/wordprocessingInk" xmlns:wne="http://schemas.microsoft.com/office/word/2006/wordml" xmlns:wps="http://schemas.microsoft.com/office/word/2010/wordprocessingShape" mc:Ignorable="w14 w15 w16se w16cid w16 w16cex wp14">
+<w:hdr xmlns:wpc="http://schemas.microsoft.com/office/word/2010/wordprocessingCanvas" xmlns:cx="http://schemas.microsoft.com/office/drawing/2014/chartex" xmlns:cx1="http://schemas.microsoft.com/office/drawing/2015/9/8/chartex" xmlns:cx2="http://schemas.microsoft.com/office/drawing/2015/10/21/chartex" xmlns:cx3="http://schemas.microsoft.com/office/drawing/2016/5/9/chartex" xmlns:cx4="http://schemas.microsoft.com/office/drawing/2016/5/10/chartex" xmlns:cx5="http://schemas.microsoft.com/office/drawing/2016/5/11/chartex" xmlns:cx6="http://schemas.microsoft.com/office/drawing/2016/5/12/chartex" xmlns:cx7="http://schemas.microsoft.com/office/drawing/2016/5/13/chartex" xmlns:cx8="http://schemas.microsoft.com/office/drawing/2016/5/14/chartex" xmlns:mc="http://schemas.openxmlformats.org/markup-compatibility/2006" xmlns:aink="http://schemas.microsoft.com/office/drawing/2016/ink" xmlns:am3d="http://schemas.microsoft.com/office/drawing/2017/model3d" xmlns:o="urn:schemas-microsoft-com:office:office" xmlns:r="http://schemas.openxmlformats.org/officeDocument/2006/relationships" xmlns:m="http://schemas.openxmlformats.org/officeDocument/2006/math" xmlns:v="urn:schemas-microsoft-com:vml" xmlns:wp14="http://schemas.microsoft.com/office/word/2010/wordprocessingDrawing" xmlns:wp="http://schemas.openxmlformats.org/drawingml/2006/wordprocessingDrawing" xmlns:w10="urn:schemas-microsoft-com:office:word" xmlns:w="http://schemas.openxmlformats.org/wordprocessingml/2006/main" xmlns:w14="http://schemas.microsoft.com/office/word/2010/wordml" xmlns:w15="http://schemas.microsoft.com/office/word/2012/wordml" xmlns:w16cex="http://schemas.microsoft.com/office/word/2018/wordml/cex" xmlns:w16cid="http://schemas.microsoft.com/office/word/2016/wordml/cid" xmlns:w16="http://schemas.microsoft.com/office/word/2018/wordml" xmlns:w16se="http://schemas.microsoft.com/office/word/2015/wordml/symex" xmlns:wpg="http://schemas.microsoft.com/office/word/2010/wordprocessingGroup" xmlns:wpi="http://schemas.microsoft.com/office/word/2010/wordprocessingInk" xmlns:wne="http://schemas.microsoft.com/office/word/2006/wordml" xmlns:wps="http://schemas.microsoft.com/office/word/2010/wordprocessingShape" xmlns:a="http://schemas.openxmlformats.org/drawingml/2006/main" xmlns:pic="http://schemas.openxmlformats.org/drawingml/2006/picture" xmlns:a14="http://schemas.microsoft.com/office/drawing/2010/main" mc:Ignorable="w14 w15 w16se w16cid w16 w16cex wp14">
   <w:tbl>
     <w:tblPr>
       <w:tblW w:w="0" w:type="auto"/>
@@ -730,30 +910,28 @@
       <w:tc>
         <w:tcPr>
           <w:tcW w:w="3009" w:type="dxa"/>
+          <w:tcMar/>
         </w:tcPr>
         <w:p>
           <w:r>
-            <w:rPr>
-              <w:noProof/>
-            </w:rPr>
             <w:drawing>
-              <wp:inline distT="0" distB="0" distL="0" distR="0" wp14:anchorId="2045053B" wp14:editId="5B8D6E5C">
+              <wp:inline wp14:editId="251EAC4B" wp14:anchorId="2045053B">
                 <wp:extent cx="381000" cy="381000"/>
                 <wp:effectExtent l="0" t="0" r="0" b="0"/>
-                <wp:docPr id="294136811" name="Imagen 294136811"/>
+                <wp:docPr id="294136811" name="Imagen 294136811" title=""/>
                 <wp:cNvGraphicFramePr>
-                  <a:graphicFrameLocks xmlns:a="http://schemas.openxmlformats.org/drawingml/2006/main" noChangeAspect="1"/>
+                  <a:graphicFrameLocks noChangeAspect="1"/>
                 </wp:cNvGraphicFramePr>
-                <a:graphic xmlns:a="http://schemas.openxmlformats.org/drawingml/2006/main">
+                <a:graphic>
                   <a:graphicData uri="http://schemas.openxmlformats.org/drawingml/2006/picture">
-                    <pic:pic xmlns:pic="http://schemas.openxmlformats.org/drawingml/2006/picture">
+                    <pic:pic>
                       <pic:nvPicPr>
-                        <pic:cNvPr id="0" name=""/>
+                        <pic:cNvPr id="0" name="Imagen 294136811"/>
                         <pic:cNvPicPr/>
                       </pic:nvPicPr>
                       <pic:blipFill>
-                        <a:blip r:embed="rId1">
-                          <a:extLst>
+                        <a:blip r:embed="R23d1d5dda83648e2">
+                          <a:extLst xmlns:a="http://schemas.openxmlformats.org/drawingml/2006/main">
                             <a:ext uri="{28A0092B-C50C-407E-A947-70E740481C1C}">
                               <a14:useLocalDpi xmlns:a14="http://schemas.microsoft.com/office/drawing/2010/main" val="0"/>
                             </a:ext>
@@ -764,7 +942,7 @@
                         </a:stretch>
                       </pic:blipFill>
                       <pic:spPr>
-                        <a:xfrm>
+                        <a:xfrm rot="0" flipH="0" flipV="0">
                           <a:off x="0" y="0"/>
                           <a:ext cx="381000" cy="381000"/>
                         </a:xfrm>
@@ -779,27 +957,24 @@
             </w:drawing>
           </w:r>
           <w:r>
-            <w:rPr>
-              <w:noProof/>
-            </w:rPr>
             <w:drawing>
-              <wp:inline distT="0" distB="0" distL="0" distR="0" wp14:anchorId="795250FB" wp14:editId="0F752FF3">
+              <wp:inline wp14:editId="5A995ACF" wp14:anchorId="795250FB">
                 <wp:extent cx="1028700" cy="180975"/>
                 <wp:effectExtent l="0" t="0" r="0" b="0"/>
-                <wp:docPr id="1145217417" name="Imagen 1145217417"/>
+                <wp:docPr id="1145217417" name="Imagen 1145217417" title=""/>
                 <wp:cNvGraphicFramePr>
-                  <a:graphicFrameLocks xmlns:a="http://schemas.openxmlformats.org/drawingml/2006/main" noChangeAspect="1"/>
+                  <a:graphicFrameLocks noChangeAspect="1"/>
                 </wp:cNvGraphicFramePr>
-                <a:graphic xmlns:a="http://schemas.openxmlformats.org/drawingml/2006/main">
+                <a:graphic>
                   <a:graphicData uri="http://schemas.openxmlformats.org/drawingml/2006/picture">
-                    <pic:pic xmlns:pic="http://schemas.openxmlformats.org/drawingml/2006/picture">
+                    <pic:pic>
                       <pic:nvPicPr>
-                        <pic:cNvPr id="0" name=""/>
+                        <pic:cNvPr id="0" name="Imagen 1145217417"/>
                         <pic:cNvPicPr/>
                       </pic:nvPicPr>
                       <pic:blipFill>
-                        <a:blip r:embed="rId2">
-                          <a:extLst>
+                        <a:blip r:embed="R6892c0919e9a46ec">
+                          <a:extLst xmlns:a="http://schemas.openxmlformats.org/drawingml/2006/main">
                             <a:ext uri="{28A0092B-C50C-407E-A947-70E740481C1C}">
                               <a14:useLocalDpi xmlns:a14="http://schemas.microsoft.com/office/drawing/2010/main" val="0"/>
                             </a:ext>
@@ -810,7 +985,7 @@
                         </a:stretch>
                       </pic:blipFill>
                       <pic:spPr>
-                        <a:xfrm>
+                        <a:xfrm rot="0" flipH="0" flipV="0">
                           <a:off x="0" y="0"/>
                           <a:ext cx="1028700" cy="180975"/>
                         </a:xfrm>
@@ -829,6 +1004,7 @@
       <w:tc>
         <w:tcPr>
           <w:tcW w:w="3009" w:type="dxa"/>
+          <w:tcMar/>
         </w:tcPr>
         <w:p>
           <w:pPr>
@@ -840,6 +1016,7 @@
       <w:tc>
         <w:tcPr>
           <w:tcW w:w="3009" w:type="dxa"/>
+          <w:tcMar/>
         </w:tcPr>
         <w:p>
           <w:pPr>
@@ -874,7 +1051,7 @@
         <w:ind w:left="720" w:hanging="360"/>
       </w:pPr>
       <w:rPr>
-        <w:rFonts w:ascii="Symbol" w:hAnsi="Symbol" w:hint="default"/>
+        <w:rFonts w:hint="default" w:ascii="Symbol" w:hAnsi="Symbol"/>
       </w:rPr>
     </w:lvl>
     <w:lvl w:ilvl="1" w:tplc="040A0003" w:tentative="1">
@@ -886,7 +1063,7 @@
         <w:ind w:left="1440" w:hanging="360"/>
       </w:pPr>
       <w:rPr>
-        <w:rFonts w:ascii="Courier New" w:hAnsi="Courier New" w:cs="Courier New" w:hint="default"/>
+        <w:rFonts w:hint="default" w:ascii="Courier New" w:hAnsi="Courier New" w:cs="Courier New"/>
       </w:rPr>
     </w:lvl>
     <w:lvl w:ilvl="2" w:tplc="040A0005" w:tentative="1">
@@ -898,7 +1075,7 @@
         <w:ind w:left="2160" w:hanging="360"/>
       </w:pPr>
       <w:rPr>
-        <w:rFonts w:ascii="Wingdings" w:hAnsi="Wingdings" w:hint="default"/>
+        <w:rFonts w:hint="default" w:ascii="Wingdings" w:hAnsi="Wingdings"/>
       </w:rPr>
     </w:lvl>
     <w:lvl w:ilvl="3" w:tplc="040A0001" w:tentative="1">
@@ -910,7 +1087,7 @@
         <w:ind w:left="2880" w:hanging="360"/>
       </w:pPr>
       <w:rPr>
-        <w:rFonts w:ascii="Symbol" w:hAnsi="Symbol" w:hint="default"/>
+        <w:rFonts w:hint="default" w:ascii="Symbol" w:hAnsi="Symbol"/>
       </w:rPr>
     </w:lvl>
     <w:lvl w:ilvl="4" w:tplc="040A0003" w:tentative="1">
@@ -922,7 +1099,7 @@
         <w:ind w:left="3600" w:hanging="360"/>
       </w:pPr>
       <w:rPr>
-        <w:rFonts w:ascii="Courier New" w:hAnsi="Courier New" w:cs="Courier New" w:hint="default"/>
+        <w:rFonts w:hint="default" w:ascii="Courier New" w:hAnsi="Courier New" w:cs="Courier New"/>
       </w:rPr>
     </w:lvl>
     <w:lvl w:ilvl="5" w:tplc="040A0005" w:tentative="1">
@@ -934,7 +1111,7 @@
         <w:ind w:left="4320" w:hanging="360"/>
       </w:pPr>
       <w:rPr>
-        <w:rFonts w:ascii="Wingdings" w:hAnsi="Wingdings" w:hint="default"/>
+        <w:rFonts w:hint="default" w:ascii="Wingdings" w:hAnsi="Wingdings"/>
       </w:rPr>
     </w:lvl>
     <w:lvl w:ilvl="6" w:tplc="040A0001" w:tentative="1">
@@ -946,7 +1123,7 @@
         <w:ind w:left="5040" w:hanging="360"/>
       </w:pPr>
       <w:rPr>
-        <w:rFonts w:ascii="Symbol" w:hAnsi="Symbol" w:hint="default"/>
+        <w:rFonts w:hint="default" w:ascii="Symbol" w:hAnsi="Symbol"/>
       </w:rPr>
     </w:lvl>
     <w:lvl w:ilvl="7" w:tplc="040A0003" w:tentative="1">
@@ -958,7 +1135,7 @@
         <w:ind w:left="5760" w:hanging="360"/>
       </w:pPr>
       <w:rPr>
-        <w:rFonts w:ascii="Courier New" w:hAnsi="Courier New" w:cs="Courier New" w:hint="default"/>
+        <w:rFonts w:hint="default" w:ascii="Courier New" w:hAnsi="Courier New" w:cs="Courier New"/>
       </w:rPr>
     </w:lvl>
     <w:lvl w:ilvl="8" w:tplc="040A0005" w:tentative="1">
@@ -970,7 +1147,7 @@
         <w:ind w:left="6480" w:hanging="360"/>
       </w:pPr>
       <w:rPr>
-        <w:rFonts w:ascii="Wingdings" w:hAnsi="Wingdings" w:hint="default"/>
+        <w:rFonts w:hint="default" w:ascii="Wingdings" w:hAnsi="Wingdings"/>
       </w:rPr>
     </w:lvl>
   </w:abstractNum>
@@ -987,7 +1164,7 @@
         <w:ind w:left="720" w:hanging="360"/>
       </w:pPr>
       <w:rPr>
-        <w:rFonts w:ascii="Symbol" w:hAnsi="Symbol" w:hint="default"/>
+        <w:rFonts w:hint="default" w:ascii="Symbol" w:hAnsi="Symbol"/>
       </w:rPr>
     </w:lvl>
     <w:lvl w:ilvl="1" w:tplc="049E7670">
@@ -999,7 +1176,7 @@
         <w:ind w:left="1440" w:hanging="360"/>
       </w:pPr>
       <w:rPr>
-        <w:rFonts w:ascii="Courier New" w:hAnsi="Courier New" w:hint="default"/>
+        <w:rFonts w:hint="default" w:ascii="Courier New" w:hAnsi="Courier New"/>
       </w:rPr>
     </w:lvl>
     <w:lvl w:ilvl="2" w:tplc="48E0283E">
@@ -1011,7 +1188,7 @@
         <w:ind w:left="2160" w:hanging="360"/>
       </w:pPr>
       <w:rPr>
-        <w:rFonts w:ascii="Wingdings" w:hAnsi="Wingdings" w:hint="default"/>
+        <w:rFonts w:hint="default" w:ascii="Wingdings" w:hAnsi="Wingdings"/>
       </w:rPr>
     </w:lvl>
     <w:lvl w:ilvl="3" w:tplc="27BCC38E">
@@ -1023,7 +1200,7 @@
         <w:ind w:left="2880" w:hanging="360"/>
       </w:pPr>
       <w:rPr>
-        <w:rFonts w:ascii="Symbol" w:hAnsi="Symbol" w:hint="default"/>
+        <w:rFonts w:hint="default" w:ascii="Symbol" w:hAnsi="Symbol"/>
       </w:rPr>
     </w:lvl>
     <w:lvl w:ilvl="4" w:tplc="C6507430">
@@ -1035,7 +1212,7 @@
         <w:ind w:left="3600" w:hanging="360"/>
       </w:pPr>
       <w:rPr>
-        <w:rFonts w:ascii="Courier New" w:hAnsi="Courier New" w:hint="default"/>
+        <w:rFonts w:hint="default" w:ascii="Courier New" w:hAnsi="Courier New"/>
       </w:rPr>
     </w:lvl>
     <w:lvl w:ilvl="5" w:tplc="BB0C2C4A">
@@ -1047,7 +1224,7 @@
         <w:ind w:left="4320" w:hanging="360"/>
       </w:pPr>
       <w:rPr>
-        <w:rFonts w:ascii="Wingdings" w:hAnsi="Wingdings" w:hint="default"/>
+        <w:rFonts w:hint="default" w:ascii="Wingdings" w:hAnsi="Wingdings"/>
       </w:rPr>
     </w:lvl>
     <w:lvl w:ilvl="6" w:tplc="969C746C">
@@ -1059,7 +1236,7 @@
         <w:ind w:left="5040" w:hanging="360"/>
       </w:pPr>
       <w:rPr>
-        <w:rFonts w:ascii="Symbol" w:hAnsi="Symbol" w:hint="default"/>
+        <w:rFonts w:hint="default" w:ascii="Symbol" w:hAnsi="Symbol"/>
       </w:rPr>
     </w:lvl>
     <w:lvl w:ilvl="7" w:tplc="E70E885A">
@@ -1071,7 +1248,7 @@
         <w:ind w:left="5760" w:hanging="360"/>
       </w:pPr>
       <w:rPr>
-        <w:rFonts w:ascii="Courier New" w:hAnsi="Courier New" w:hint="default"/>
+        <w:rFonts w:hint="default" w:ascii="Courier New" w:hAnsi="Courier New"/>
       </w:rPr>
     </w:lvl>
     <w:lvl w:ilvl="8" w:tplc="594A01D6">
@@ -1083,7 +1260,7 @@
         <w:ind w:left="6480" w:hanging="360"/>
       </w:pPr>
       <w:rPr>
-        <w:rFonts w:ascii="Wingdings" w:hAnsi="Wingdings" w:hint="default"/>
+        <w:rFonts w:hint="default" w:ascii="Wingdings" w:hAnsi="Wingdings"/>
       </w:rPr>
     </w:lvl>
   </w:abstractNum>
@@ -1100,7 +1277,7 @@
         <w:ind w:left="720" w:hanging="360"/>
       </w:pPr>
       <w:rPr>
-        <w:rFonts w:ascii="Symbol" w:hAnsi="Symbol" w:hint="default"/>
+        <w:rFonts w:hint="default" w:ascii="Symbol" w:hAnsi="Symbol"/>
       </w:rPr>
     </w:lvl>
     <w:lvl w:ilvl="1" w:tplc="37BA4724">
@@ -1112,7 +1289,7 @@
         <w:ind w:left="1440" w:hanging="360"/>
       </w:pPr>
       <w:rPr>
-        <w:rFonts w:ascii="Courier New" w:hAnsi="Courier New" w:hint="default"/>
+        <w:rFonts w:hint="default" w:ascii="Courier New" w:hAnsi="Courier New"/>
       </w:rPr>
     </w:lvl>
     <w:lvl w:ilvl="2" w:tplc="B6FED032">
@@ -1124,7 +1301,7 @@
         <w:ind w:left="2160" w:hanging="360"/>
       </w:pPr>
       <w:rPr>
-        <w:rFonts w:ascii="Wingdings" w:hAnsi="Wingdings" w:hint="default"/>
+        <w:rFonts w:hint="default" w:ascii="Wingdings" w:hAnsi="Wingdings"/>
       </w:rPr>
     </w:lvl>
     <w:lvl w:ilvl="3" w:tplc="AD1ECAD0">
@@ -1136,7 +1313,7 @@
         <w:ind w:left="2880" w:hanging="360"/>
       </w:pPr>
       <w:rPr>
-        <w:rFonts w:ascii="Symbol" w:hAnsi="Symbol" w:hint="default"/>
+        <w:rFonts w:hint="default" w:ascii="Symbol" w:hAnsi="Symbol"/>
       </w:rPr>
     </w:lvl>
     <w:lvl w:ilvl="4" w:tplc="265E6692">
@@ -1148,7 +1325,7 @@
         <w:ind w:left="3600" w:hanging="360"/>
       </w:pPr>
       <w:rPr>
-        <w:rFonts w:ascii="Courier New" w:hAnsi="Courier New" w:hint="default"/>
+        <w:rFonts w:hint="default" w:ascii="Courier New" w:hAnsi="Courier New"/>
       </w:rPr>
     </w:lvl>
     <w:lvl w:ilvl="5" w:tplc="756404B2">
@@ -1160,7 +1337,7 @@
         <w:ind w:left="4320" w:hanging="360"/>
       </w:pPr>
       <w:rPr>
-        <w:rFonts w:ascii="Wingdings" w:hAnsi="Wingdings" w:hint="default"/>
+        <w:rFonts w:hint="default" w:ascii="Wingdings" w:hAnsi="Wingdings"/>
       </w:rPr>
     </w:lvl>
     <w:lvl w:ilvl="6" w:tplc="7C08D2B0">
@@ -1172,7 +1349,7 @@
         <w:ind w:left="5040" w:hanging="360"/>
       </w:pPr>
       <w:rPr>
-        <w:rFonts w:ascii="Symbol" w:hAnsi="Symbol" w:hint="default"/>
+        <w:rFonts w:hint="default" w:ascii="Symbol" w:hAnsi="Symbol"/>
       </w:rPr>
     </w:lvl>
     <w:lvl w:ilvl="7" w:tplc="4A1EDC8A">
@@ -1184,7 +1361,7 @@
         <w:ind w:left="5760" w:hanging="360"/>
       </w:pPr>
       <w:rPr>
-        <w:rFonts w:ascii="Courier New" w:hAnsi="Courier New" w:hint="default"/>
+        <w:rFonts w:hint="default" w:ascii="Courier New" w:hAnsi="Courier New"/>
       </w:rPr>
     </w:lvl>
     <w:lvl w:ilvl="8" w:tplc="55446754">
@@ -1196,7 +1373,7 @@
         <w:ind w:left="6480" w:hanging="360"/>
       </w:pPr>
       <w:rPr>
-        <w:rFonts w:ascii="Wingdings" w:hAnsi="Wingdings" w:hint="default"/>
+        <w:rFonts w:hint="default" w:ascii="Wingdings" w:hAnsi="Wingdings"/>
       </w:rPr>
     </w:lvl>
   </w:abstractNum>
@@ -1213,7 +1390,7 @@
         <w:ind w:left="720" w:hanging="360"/>
       </w:pPr>
       <w:rPr>
-        <w:rFonts w:ascii="Symbol" w:hAnsi="Symbol" w:hint="default"/>
+        <w:rFonts w:hint="default" w:ascii="Symbol" w:hAnsi="Symbol"/>
       </w:rPr>
     </w:lvl>
     <w:lvl w:ilvl="1" w:tplc="040A0003" w:tentative="1">
@@ -1225,7 +1402,7 @@
         <w:ind w:left="1440" w:hanging="360"/>
       </w:pPr>
       <w:rPr>
-        <w:rFonts w:ascii="Courier New" w:hAnsi="Courier New" w:cs="Courier New" w:hint="default"/>
+        <w:rFonts w:hint="default" w:ascii="Courier New" w:hAnsi="Courier New" w:cs="Courier New"/>
       </w:rPr>
     </w:lvl>
     <w:lvl w:ilvl="2" w:tplc="040A0005" w:tentative="1">
@@ -1237,7 +1414,7 @@
         <w:ind w:left="2160" w:hanging="360"/>
       </w:pPr>
       <w:rPr>
-        <w:rFonts w:ascii="Wingdings" w:hAnsi="Wingdings" w:hint="default"/>
+        <w:rFonts w:hint="default" w:ascii="Wingdings" w:hAnsi="Wingdings"/>
       </w:rPr>
     </w:lvl>
     <w:lvl w:ilvl="3" w:tplc="040A0001" w:tentative="1">
@@ -1249,7 +1426,7 @@
         <w:ind w:left="2880" w:hanging="360"/>
       </w:pPr>
       <w:rPr>
-        <w:rFonts w:ascii="Symbol" w:hAnsi="Symbol" w:hint="default"/>
+        <w:rFonts w:hint="default" w:ascii="Symbol" w:hAnsi="Symbol"/>
       </w:rPr>
     </w:lvl>
     <w:lvl w:ilvl="4" w:tplc="040A0003" w:tentative="1">
@@ -1261,7 +1438,7 @@
         <w:ind w:left="3600" w:hanging="360"/>
       </w:pPr>
       <w:rPr>
-        <w:rFonts w:ascii="Courier New" w:hAnsi="Courier New" w:cs="Courier New" w:hint="default"/>
+        <w:rFonts w:hint="default" w:ascii="Courier New" w:hAnsi="Courier New" w:cs="Courier New"/>
       </w:rPr>
     </w:lvl>
     <w:lvl w:ilvl="5" w:tplc="040A0005" w:tentative="1">
@@ -1273,7 +1450,7 @@
         <w:ind w:left="4320" w:hanging="360"/>
       </w:pPr>
       <w:rPr>
-        <w:rFonts w:ascii="Wingdings" w:hAnsi="Wingdings" w:hint="default"/>
+        <w:rFonts w:hint="default" w:ascii="Wingdings" w:hAnsi="Wingdings"/>
       </w:rPr>
     </w:lvl>
     <w:lvl w:ilvl="6" w:tplc="040A0001" w:tentative="1">
@@ -1285,7 +1462,7 @@
         <w:ind w:left="5040" w:hanging="360"/>
       </w:pPr>
       <w:rPr>
-        <w:rFonts w:ascii="Symbol" w:hAnsi="Symbol" w:hint="default"/>
+        <w:rFonts w:hint="default" w:ascii="Symbol" w:hAnsi="Symbol"/>
       </w:rPr>
     </w:lvl>
     <w:lvl w:ilvl="7" w:tplc="040A0003" w:tentative="1">
@@ -1297,7 +1474,7 @@
         <w:ind w:left="5760" w:hanging="360"/>
       </w:pPr>
       <w:rPr>
-        <w:rFonts w:ascii="Courier New" w:hAnsi="Courier New" w:cs="Courier New" w:hint="default"/>
+        <w:rFonts w:hint="default" w:ascii="Courier New" w:hAnsi="Courier New" w:cs="Courier New"/>
       </w:rPr>
     </w:lvl>
     <w:lvl w:ilvl="8" w:tplc="040A0005" w:tentative="1">
@@ -1309,7 +1486,7 @@
         <w:ind w:left="6480" w:hanging="360"/>
       </w:pPr>
       <w:rPr>
-        <w:rFonts w:ascii="Wingdings" w:hAnsi="Wingdings" w:hint="default"/>
+        <w:rFonts w:hint="default" w:ascii="Wingdings" w:hAnsi="Wingdings"/>
       </w:rPr>
     </w:lvl>
   </w:abstractNum>
@@ -1326,7 +1503,7 @@
         <w:ind w:left="720" w:hanging="360"/>
       </w:pPr>
       <w:rPr>
-        <w:rFonts w:ascii="Symbol" w:hAnsi="Symbol" w:hint="default"/>
+        <w:rFonts w:hint="default" w:ascii="Symbol" w:hAnsi="Symbol"/>
       </w:rPr>
     </w:lvl>
     <w:lvl w:ilvl="1" w:tplc="46C2F56E">
@@ -1338,7 +1515,7 @@
         <w:ind w:left="1440" w:hanging="360"/>
       </w:pPr>
       <w:rPr>
-        <w:rFonts w:ascii="Courier New" w:hAnsi="Courier New" w:hint="default"/>
+        <w:rFonts w:hint="default" w:ascii="Courier New" w:hAnsi="Courier New"/>
       </w:rPr>
     </w:lvl>
     <w:lvl w:ilvl="2" w:tplc="410235E0">
@@ -1350,7 +1527,7 @@
         <w:ind w:left="2160" w:hanging="360"/>
       </w:pPr>
       <w:rPr>
-        <w:rFonts w:ascii="Wingdings" w:hAnsi="Wingdings" w:hint="default"/>
+        <w:rFonts w:hint="default" w:ascii="Wingdings" w:hAnsi="Wingdings"/>
       </w:rPr>
     </w:lvl>
     <w:lvl w:ilvl="3" w:tplc="391424BA">
@@ -1362,7 +1539,7 @@
         <w:ind w:left="2880" w:hanging="360"/>
       </w:pPr>
       <w:rPr>
-        <w:rFonts w:ascii="Symbol" w:hAnsi="Symbol" w:hint="default"/>
+        <w:rFonts w:hint="default" w:ascii="Symbol" w:hAnsi="Symbol"/>
       </w:rPr>
     </w:lvl>
     <w:lvl w:ilvl="4" w:tplc="50A68A36">
@@ -1374,7 +1551,7 @@
         <w:ind w:left="3600" w:hanging="360"/>
       </w:pPr>
       <w:rPr>
-        <w:rFonts w:ascii="Courier New" w:hAnsi="Courier New" w:hint="default"/>
+        <w:rFonts w:hint="default" w:ascii="Courier New" w:hAnsi="Courier New"/>
       </w:rPr>
     </w:lvl>
     <w:lvl w:ilvl="5" w:tplc="A9688EDA">
@@ -1386,7 +1563,7 @@
         <w:ind w:left="4320" w:hanging="360"/>
       </w:pPr>
       <w:rPr>
-        <w:rFonts w:ascii="Wingdings" w:hAnsi="Wingdings" w:hint="default"/>
+        <w:rFonts w:hint="default" w:ascii="Wingdings" w:hAnsi="Wingdings"/>
       </w:rPr>
     </w:lvl>
     <w:lvl w:ilvl="6" w:tplc="BA62CAB4">
@@ -1398,7 +1575,7 @@
         <w:ind w:left="5040" w:hanging="360"/>
       </w:pPr>
       <w:rPr>
-        <w:rFonts w:ascii="Symbol" w:hAnsi="Symbol" w:hint="default"/>
+        <w:rFonts w:hint="default" w:ascii="Symbol" w:hAnsi="Symbol"/>
       </w:rPr>
     </w:lvl>
     <w:lvl w:ilvl="7" w:tplc="047C431E">
@@ -1410,7 +1587,7 @@
         <w:ind w:left="5760" w:hanging="360"/>
       </w:pPr>
       <w:rPr>
-        <w:rFonts w:ascii="Courier New" w:hAnsi="Courier New" w:hint="default"/>
+        <w:rFonts w:hint="default" w:ascii="Courier New" w:hAnsi="Courier New"/>
       </w:rPr>
     </w:lvl>
     <w:lvl w:ilvl="8" w:tplc="69DC7538">
@@ -1422,7 +1599,7 @@
         <w:ind w:left="6480" w:hanging="360"/>
       </w:pPr>
       <w:rPr>
-        <w:rFonts w:ascii="Wingdings" w:hAnsi="Wingdings" w:hint="default"/>
+        <w:rFonts w:hint="default" w:ascii="Wingdings" w:hAnsi="Wingdings"/>
       </w:rPr>
     </w:lvl>
   </w:abstractNum>
@@ -1525,7 +1702,7 @@
         <w:ind w:left="720" w:hanging="360"/>
       </w:pPr>
       <w:rPr>
-        <w:rFonts w:ascii="Symbol" w:hAnsi="Symbol" w:hint="default"/>
+        <w:rFonts w:hint="default" w:ascii="Symbol" w:hAnsi="Symbol"/>
       </w:rPr>
     </w:lvl>
     <w:lvl w:ilvl="1" w:tplc="85A47CD2">
@@ -1537,7 +1714,7 @@
         <w:ind w:left="1440" w:hanging="360"/>
       </w:pPr>
       <w:rPr>
-        <w:rFonts w:ascii="Courier New" w:hAnsi="Courier New" w:hint="default"/>
+        <w:rFonts w:hint="default" w:ascii="Courier New" w:hAnsi="Courier New"/>
       </w:rPr>
     </w:lvl>
     <w:lvl w:ilvl="2" w:tplc="05E44BBA">
@@ -1549,7 +1726,7 @@
         <w:ind w:left="2160" w:hanging="360"/>
       </w:pPr>
       <w:rPr>
-        <w:rFonts w:ascii="Wingdings" w:hAnsi="Wingdings" w:hint="default"/>
+        <w:rFonts w:hint="default" w:ascii="Wingdings" w:hAnsi="Wingdings"/>
       </w:rPr>
     </w:lvl>
     <w:lvl w:ilvl="3" w:tplc="7C16BD3E">
@@ -1561,7 +1738,7 @@
         <w:ind w:left="2880" w:hanging="360"/>
       </w:pPr>
       <w:rPr>
-        <w:rFonts w:ascii="Symbol" w:hAnsi="Symbol" w:hint="default"/>
+        <w:rFonts w:hint="default" w:ascii="Symbol" w:hAnsi="Symbol"/>
       </w:rPr>
     </w:lvl>
     <w:lvl w:ilvl="4" w:tplc="89305924">
@@ -1573,7 +1750,7 @@
         <w:ind w:left="3600" w:hanging="360"/>
       </w:pPr>
       <w:rPr>
-        <w:rFonts w:ascii="Courier New" w:hAnsi="Courier New" w:hint="default"/>
+        <w:rFonts w:hint="default" w:ascii="Courier New" w:hAnsi="Courier New"/>
       </w:rPr>
     </w:lvl>
     <w:lvl w:ilvl="5" w:tplc="0BC856C6">
@@ -1585,7 +1762,7 @@
         <w:ind w:left="4320" w:hanging="360"/>
       </w:pPr>
       <w:rPr>
-        <w:rFonts w:ascii="Wingdings" w:hAnsi="Wingdings" w:hint="default"/>
+        <w:rFonts w:hint="default" w:ascii="Wingdings" w:hAnsi="Wingdings"/>
       </w:rPr>
     </w:lvl>
     <w:lvl w:ilvl="6" w:tplc="4FE0CBE0">
@@ -1597,7 +1774,7 @@
         <w:ind w:left="5040" w:hanging="360"/>
       </w:pPr>
       <w:rPr>
-        <w:rFonts w:ascii="Symbol" w:hAnsi="Symbol" w:hint="default"/>
+        <w:rFonts w:hint="default" w:ascii="Symbol" w:hAnsi="Symbol"/>
       </w:rPr>
     </w:lvl>
     <w:lvl w:ilvl="7" w:tplc="F2BE21D6">
@@ -1609,7 +1786,7 @@
         <w:ind w:left="5760" w:hanging="360"/>
       </w:pPr>
       <w:rPr>
-        <w:rFonts w:ascii="Courier New" w:hAnsi="Courier New" w:hint="default"/>
+        <w:rFonts w:hint="default" w:ascii="Courier New" w:hAnsi="Courier New"/>
       </w:rPr>
     </w:lvl>
     <w:lvl w:ilvl="8" w:tplc="96E09800">
@@ -1621,7 +1798,7 @@
         <w:ind w:left="6480" w:hanging="360"/>
       </w:pPr>
       <w:rPr>
-        <w:rFonts w:ascii="Wingdings" w:hAnsi="Wingdings" w:hint="default"/>
+        <w:rFonts w:hint="default" w:ascii="Wingdings" w:hAnsi="Wingdings"/>
       </w:rPr>
     </w:lvl>
   </w:abstractNum>
@@ -1650,11 +1827,11 @@
 </file>
 
 <file path=word/styles.xml><?xml version="1.0" encoding="utf-8"?>
-<w:styles xmlns:mc="http://schemas.openxmlformats.org/markup-compatibility/2006" xmlns:r="http://schemas.openxmlformats.org/officeDocument/2006/relationships" xmlns:w="http://schemas.openxmlformats.org/wordprocessingml/2006/main" xmlns:w14="http://schemas.microsoft.com/office/word/2010/wordml" xmlns:w15="http://schemas.microsoft.com/office/word/2012/wordml" xmlns:w16cex="http://schemas.microsoft.com/office/word/2018/wordml/cex" xmlns:w16cid="http://schemas.microsoft.com/office/word/2016/wordml/cid" xmlns:w16="http://schemas.microsoft.com/office/word/2018/wordml" xmlns:w16se="http://schemas.microsoft.com/office/word/2015/wordml/symex" mc:Ignorable="w14 w15 w16se w16cid w16 w16cex">
+<w:styles xmlns:wp14="http://schemas.microsoft.com/office/word/2010/wordprocessingDrawing" xmlns:mc="http://schemas.openxmlformats.org/markup-compatibility/2006" xmlns:r="http://schemas.openxmlformats.org/officeDocument/2006/relationships" xmlns:w="http://schemas.openxmlformats.org/wordprocessingml/2006/main" xmlns:w14="http://schemas.microsoft.com/office/word/2010/wordml" xmlns:w15="http://schemas.microsoft.com/office/word/2012/wordml" xmlns:w16cex="http://schemas.microsoft.com/office/word/2018/wordml/cex" xmlns:w16cid="http://schemas.microsoft.com/office/word/2016/wordml/cid" xmlns:w16="http://schemas.microsoft.com/office/word/2018/wordml" xmlns:w16se="http://schemas.microsoft.com/office/word/2015/wordml/symex" mc:Ignorable="w14 w15 w16se w16cid w16 w16cex wp14">
   <w:docDefaults>
     <w:rPrDefault>
       <w:rPr>
-        <w:rFonts w:asciiTheme="minorHAnsi" w:eastAsiaTheme="minorHAnsi" w:hAnsiTheme="minorHAnsi" w:cstheme="minorBidi"/>
+        <w:rFonts w:asciiTheme="minorHAnsi" w:hAnsiTheme="minorHAnsi" w:eastAsiaTheme="minorHAnsi" w:cstheme="minorBidi"/>
         <w:sz w:val="22"/>
         <w:szCs w:val="22"/>
         <w:lang w:val="es-ES" w:eastAsia="en-US" w:bidi="ar-SA"/>
@@ -1669,14 +1846,14 @@
   <w:latentStyles w:defLockedState="0" w:defUIPriority="99" w:defSemiHidden="0" w:defUnhideWhenUsed="0" w:defQFormat="0" w:count="376">
     <w:lsdException w:name="Normal" w:uiPriority="0" w:qFormat="1"/>
     <w:lsdException w:name="heading 1" w:uiPriority="9" w:qFormat="1"/>
-    <w:lsdException w:name="heading 2" w:semiHidden="1" w:uiPriority="9" w:unhideWhenUsed="1" w:qFormat="1"/>
-    <w:lsdException w:name="heading 3" w:semiHidden="1" w:uiPriority="9" w:unhideWhenUsed="1" w:qFormat="1"/>
-    <w:lsdException w:name="heading 4" w:semiHidden="1" w:uiPriority="9" w:unhideWhenUsed="1" w:qFormat="1"/>
-    <w:lsdException w:name="heading 5" w:semiHidden="1" w:uiPriority="9" w:unhideWhenUsed="1" w:qFormat="1"/>
-    <w:lsdException w:name="heading 6" w:semiHidden="1" w:uiPriority="9" w:unhideWhenUsed="1" w:qFormat="1"/>
-    <w:lsdException w:name="heading 7" w:semiHidden="1" w:uiPriority="9" w:unhideWhenUsed="1" w:qFormat="1"/>
-    <w:lsdException w:name="heading 8" w:semiHidden="1" w:uiPriority="9" w:unhideWhenUsed="1" w:qFormat="1"/>
-    <w:lsdException w:name="heading 9" w:semiHidden="1" w:uiPriority="9" w:unhideWhenUsed="1" w:qFormat="1"/>
+    <w:lsdException w:name="heading 2" w:uiPriority="9" w:semiHidden="1" w:unhideWhenUsed="1" w:qFormat="1"/>
+    <w:lsdException w:name="heading 3" w:uiPriority="9" w:semiHidden="1" w:unhideWhenUsed="1" w:qFormat="1"/>
+    <w:lsdException w:name="heading 4" w:uiPriority="9" w:semiHidden="1" w:unhideWhenUsed="1" w:qFormat="1"/>
+    <w:lsdException w:name="heading 5" w:uiPriority="9" w:semiHidden="1" w:unhideWhenUsed="1" w:qFormat="1"/>
+    <w:lsdException w:name="heading 6" w:uiPriority="9" w:semiHidden="1" w:unhideWhenUsed="1" w:qFormat="1"/>
+    <w:lsdException w:name="heading 7" w:uiPriority="9" w:semiHidden="1" w:unhideWhenUsed="1" w:qFormat="1"/>
+    <w:lsdException w:name="heading 8" w:uiPriority="9" w:semiHidden="1" w:unhideWhenUsed="1" w:qFormat="1"/>
+    <w:lsdException w:name="heading 9" w:uiPriority="9" w:semiHidden="1" w:unhideWhenUsed="1" w:qFormat="1"/>
     <w:lsdException w:name="index 1" w:semiHidden="1" w:unhideWhenUsed="1"/>
     <w:lsdException w:name="index 2" w:semiHidden="1" w:unhideWhenUsed="1"/>
     <w:lsdException w:name="index 3" w:semiHidden="1" w:unhideWhenUsed="1"/>
@@ -1686,22 +1863,22 @@
     <w:lsdException w:name="index 7" w:semiHidden="1" w:unhideWhenUsed="1"/>
     <w:lsdException w:name="index 8" w:semiHidden="1" w:unhideWhenUsed="1"/>
     <w:lsdException w:name="index 9" w:semiHidden="1" w:unhideWhenUsed="1"/>
-    <w:lsdException w:name="toc 1" w:semiHidden="1" w:uiPriority="39" w:unhideWhenUsed="1"/>
-    <w:lsdException w:name="toc 2" w:semiHidden="1" w:uiPriority="39" w:unhideWhenUsed="1"/>
-    <w:lsdException w:name="toc 3" w:semiHidden="1" w:uiPriority="39" w:unhideWhenUsed="1"/>
-    <w:lsdException w:name="toc 4" w:semiHidden="1" w:uiPriority="39" w:unhideWhenUsed="1"/>
-    <w:lsdException w:name="toc 5" w:semiHidden="1" w:uiPriority="39" w:unhideWhenUsed="1"/>
-    <w:lsdException w:name="toc 6" w:semiHidden="1" w:uiPriority="39" w:unhideWhenUsed="1"/>
-    <w:lsdException w:name="toc 7" w:semiHidden="1" w:uiPriority="39" w:unhideWhenUsed="1"/>
-    <w:lsdException w:name="toc 8" w:semiHidden="1" w:uiPriority="39" w:unhideWhenUsed="1"/>
-    <w:lsdException w:name="toc 9" w:semiHidden="1" w:uiPriority="39" w:unhideWhenUsed="1"/>
+    <w:lsdException w:name="toc 1" w:uiPriority="39" w:semiHidden="1" w:unhideWhenUsed="1"/>
+    <w:lsdException w:name="toc 2" w:uiPriority="39" w:semiHidden="1" w:unhideWhenUsed="1"/>
+    <w:lsdException w:name="toc 3" w:uiPriority="39" w:semiHidden="1" w:unhideWhenUsed="1"/>
+    <w:lsdException w:name="toc 4" w:uiPriority="39" w:semiHidden="1" w:unhideWhenUsed="1"/>
+    <w:lsdException w:name="toc 5" w:uiPriority="39" w:semiHidden="1" w:unhideWhenUsed="1"/>
+    <w:lsdException w:name="toc 6" w:uiPriority="39" w:semiHidden="1" w:unhideWhenUsed="1"/>
+    <w:lsdException w:name="toc 7" w:uiPriority="39" w:semiHidden="1" w:unhideWhenUsed="1"/>
+    <w:lsdException w:name="toc 8" w:uiPriority="39" w:semiHidden="1" w:unhideWhenUsed="1"/>
+    <w:lsdException w:name="toc 9" w:uiPriority="39" w:semiHidden="1" w:unhideWhenUsed="1"/>
     <w:lsdException w:name="Normal Indent" w:semiHidden="1" w:unhideWhenUsed="1"/>
     <w:lsdException w:name="footnote text" w:semiHidden="1" w:unhideWhenUsed="1"/>
     <w:lsdException w:name="annotation text" w:semiHidden="1" w:unhideWhenUsed="1"/>
     <w:lsdException w:name="header" w:semiHidden="1" w:unhideWhenUsed="1"/>
     <w:lsdException w:name="footer" w:semiHidden="1" w:unhideWhenUsed="1"/>
     <w:lsdException w:name="index heading" w:semiHidden="1" w:unhideWhenUsed="1"/>
-    <w:lsdException w:name="caption" w:semiHidden="1" w:uiPriority="35" w:unhideWhenUsed="1" w:qFormat="1"/>
+    <w:lsdException w:name="caption" w:uiPriority="35" w:semiHidden="1" w:unhideWhenUsed="1" w:qFormat="1"/>
     <w:lsdException w:name="table of figures" w:semiHidden="1" w:unhideWhenUsed="1"/>
     <w:lsdException w:name="envelope address" w:semiHidden="1" w:unhideWhenUsed="1"/>
     <w:lsdException w:name="envelope return" w:semiHidden="1" w:unhideWhenUsed="1"/>
@@ -1732,7 +1909,7 @@
     <w:lsdException w:name="Title" w:uiPriority="10" w:qFormat="1"/>
     <w:lsdException w:name="Closing" w:semiHidden="1" w:unhideWhenUsed="1"/>
     <w:lsdException w:name="Signature" w:semiHidden="1" w:unhideWhenUsed="1"/>
-    <w:lsdException w:name="Default Paragraph Font" w:semiHidden="1" w:uiPriority="1" w:unhideWhenUsed="1"/>
+    <w:lsdException w:name="Default Paragraph Font" w:uiPriority="1" w:semiHidden="1" w:unhideWhenUsed="1"/>
     <w:lsdException w:name="Body Text" w:semiHidden="1" w:unhideWhenUsed="1"/>
     <w:lsdException w:name="Body Text Indent" w:semiHidden="1" w:unhideWhenUsed="1"/>
     <w:lsdException w:name="List Continue" w:semiHidden="1" w:unhideWhenUsed="1"/>
@@ -1928,8 +2105,8 @@
     <w:lsdException w:name="Subtle Reference" w:uiPriority="31" w:qFormat="1"/>
     <w:lsdException w:name="Intense Reference" w:uiPriority="32" w:qFormat="1"/>
     <w:lsdException w:name="Book Title" w:uiPriority="33" w:qFormat="1"/>
-    <w:lsdException w:name="Bibliography" w:semiHidden="1" w:uiPriority="37" w:unhideWhenUsed="1"/>
-    <w:lsdException w:name="TOC Heading" w:semiHidden="1" w:uiPriority="39" w:unhideWhenUsed="1" w:qFormat="1"/>
+    <w:lsdException w:name="Bibliography" w:uiPriority="37" w:semiHidden="1" w:unhideWhenUsed="1"/>
+    <w:lsdException w:name="TOC Heading" w:uiPriority="39" w:semiHidden="1" w:unhideWhenUsed="1" w:qFormat="1"/>
     <w:lsdException w:name="Plain Table 1" w:uiPriority="41"/>
     <w:lsdException w:name="Plain Table 2" w:uiPriority="42"/>
     <w:lsdException w:name="Plain Table 3" w:uiPriority="43"/>
@@ -2040,7 +2217,7 @@
     <w:lsdException w:name="Unresolved Mention" w:semiHidden="1" w:unhideWhenUsed="1"/>
     <w:lsdException w:name="Smart Link" w:semiHidden="1" w:unhideWhenUsed="1"/>
   </w:latentStyles>
-  <w:style w:type="paragraph" w:default="1" w:styleId="Normal">
+  <w:style w:type="paragraph" w:styleId="Normal" w:default="1">
     <w:name w:val="Normal"/>
     <w:qFormat/>
   </w:style>
@@ -2058,7 +2235,7 @@
       <w:outlineLvl w:val="0"/>
     </w:pPr>
     <w:rPr>
-      <w:rFonts w:asciiTheme="majorHAnsi" w:eastAsiaTheme="majorEastAsia" w:hAnsiTheme="majorHAnsi" w:cstheme="majorBidi"/>
+      <w:rFonts w:asciiTheme="majorHAnsi" w:hAnsiTheme="majorHAnsi" w:eastAsiaTheme="majorEastAsia" w:cstheme="majorBidi"/>
       <w:color w:val="2F5496" w:themeColor="accent1" w:themeShade="BF"/>
       <w:sz w:val="32"/>
       <w:szCs w:val="32"/>
@@ -2080,19 +2257,19 @@
       <w:outlineLvl w:val="1"/>
     </w:pPr>
     <w:rPr>
-      <w:rFonts w:asciiTheme="majorHAnsi" w:eastAsiaTheme="majorEastAsia" w:hAnsiTheme="majorHAnsi" w:cstheme="majorBidi"/>
+      <w:rFonts w:asciiTheme="majorHAnsi" w:hAnsiTheme="majorHAnsi" w:eastAsiaTheme="majorEastAsia" w:cstheme="majorBidi"/>
       <w:color w:val="2F5496" w:themeColor="accent1" w:themeShade="BF"/>
       <w:sz w:val="26"/>
       <w:szCs w:val="26"/>
     </w:rPr>
   </w:style>
-  <w:style w:type="character" w:default="1" w:styleId="Fuentedeprrafopredeter">
+  <w:style w:type="character" w:styleId="Fuentedeprrafopredeter" w:default="1">
     <w:name w:val="Default Paragraph Font"/>
     <w:uiPriority w:val="1"/>
     <w:semiHidden/>
     <w:unhideWhenUsed/>
   </w:style>
-  <w:style w:type="table" w:default="1" w:styleId="Tablanormal">
+  <w:style w:type="table" w:styleId="Tablanormal" w:default="1">
     <w:name w:val="Normal Table"/>
     <w:uiPriority w:val="99"/>
     <w:semiHidden/>
@@ -2107,19 +2284,19 @@
       </w:tblCellMar>
     </w:tblPr>
   </w:style>
-  <w:style w:type="numbering" w:default="1" w:styleId="Sinlista">
+  <w:style w:type="numbering" w:styleId="Sinlista" w:default="1">
     <w:name w:val="No List"/>
     <w:uiPriority w:val="99"/>
     <w:semiHidden/>
     <w:unhideWhenUsed/>
   </w:style>
-  <w:style w:type="character" w:customStyle="1" w:styleId="TtuloCar">
+  <w:style w:type="character" w:styleId="TtuloCar" w:customStyle="1">
     <w:name w:val="Título Car"/>
     <w:basedOn w:val="Fuentedeprrafopredeter"/>
     <w:link w:val="Ttulo"/>
     <w:uiPriority w:val="10"/>
     <w:rPr>
-      <w:rFonts w:asciiTheme="majorHAnsi" w:eastAsiaTheme="majorEastAsia" w:hAnsiTheme="majorHAnsi" w:cstheme="majorBidi"/>
+      <w:rFonts w:asciiTheme="majorHAnsi" w:hAnsiTheme="majorHAnsi" w:eastAsiaTheme="majorEastAsia" w:cstheme="majorBidi"/>
       <w:spacing w:val="-10"/>
       <w:kern w:val="28"/>
       <w:sz w:val="56"/>
@@ -2138,20 +2315,20 @@
       <w:contextualSpacing/>
     </w:pPr>
     <w:rPr>
-      <w:rFonts w:asciiTheme="majorHAnsi" w:eastAsiaTheme="majorEastAsia" w:hAnsiTheme="majorHAnsi" w:cstheme="majorBidi"/>
+      <w:rFonts w:asciiTheme="majorHAnsi" w:hAnsiTheme="majorHAnsi" w:eastAsiaTheme="majorEastAsia" w:cstheme="majorBidi"/>
       <w:spacing w:val="-10"/>
       <w:kern w:val="28"/>
       <w:sz w:val="56"/>
       <w:szCs w:val="56"/>
     </w:rPr>
   </w:style>
-  <w:style w:type="character" w:customStyle="1" w:styleId="Ttulo1Car">
+  <w:style w:type="character" w:styleId="Ttulo1Car" w:customStyle="1">
     <w:name w:val="Título 1 Car"/>
     <w:basedOn w:val="Fuentedeprrafopredeter"/>
     <w:link w:val="Ttulo1"/>
     <w:uiPriority w:val="9"/>
     <w:rPr>
-      <w:rFonts w:asciiTheme="majorHAnsi" w:eastAsiaTheme="majorEastAsia" w:hAnsiTheme="majorHAnsi" w:cstheme="majorBidi"/>
+      <w:rFonts w:asciiTheme="majorHAnsi" w:hAnsiTheme="majorHAnsi" w:eastAsiaTheme="majorEastAsia" w:cstheme="majorBidi"/>
       <w:color w:val="2F5496" w:themeColor="accent1" w:themeShade="BF"/>
       <w:sz w:val="32"/>
       <w:szCs w:val="32"/>
@@ -2177,16 +2354,16 @@
     </w:pPr>
     <w:tblPr>
       <w:tblBorders>
-        <w:top w:val="single" w:sz="4" w:space="0" w:color="000000" w:themeColor="text1"/>
-        <w:left w:val="single" w:sz="4" w:space="0" w:color="000000" w:themeColor="text1"/>
-        <w:bottom w:val="single" w:sz="4" w:space="0" w:color="000000" w:themeColor="text1"/>
-        <w:right w:val="single" w:sz="4" w:space="0" w:color="000000" w:themeColor="text1"/>
-        <w:insideH w:val="single" w:sz="4" w:space="0" w:color="000000" w:themeColor="text1"/>
-        <w:insideV w:val="single" w:sz="4" w:space="0" w:color="000000" w:themeColor="text1"/>
+        <w:top w:val="single" w:color="000000" w:themeColor="text1" w:sz="4" w:space="0"/>
+        <w:left w:val="single" w:color="000000" w:themeColor="text1" w:sz="4" w:space="0"/>
+        <w:bottom w:val="single" w:color="000000" w:themeColor="text1" w:sz="4" w:space="0"/>
+        <w:right w:val="single" w:color="000000" w:themeColor="text1" w:sz="4" w:space="0"/>
+        <w:insideH w:val="single" w:color="000000" w:themeColor="text1" w:sz="4" w:space="0"/>
+        <w:insideV w:val="single" w:color="000000" w:themeColor="text1" w:sz="4" w:space="0"/>
       </w:tblBorders>
     </w:tblPr>
   </w:style>
-  <w:style w:type="character" w:customStyle="1" w:styleId="EncabezadoCar">
+  <w:style w:type="character" w:styleId="EncabezadoCar" w:customStyle="1">
     <w:name w:val="Encabezado Car"/>
     <w:basedOn w:val="Fuentedeprrafopredeter"/>
     <w:link w:val="Encabezado"/>
@@ -2206,7 +2383,7 @@
       <w:spacing w:after="0" w:line="240" w:lineRule="auto"/>
     </w:pPr>
   </w:style>
-  <w:style w:type="character" w:customStyle="1" w:styleId="PiedepginaCar">
+  <w:style w:type="character" w:styleId="PiedepginaCar" w:customStyle="1">
     <w:name w:val="Pie de página Car"/>
     <w:basedOn w:val="Fuentedeprrafopredeter"/>
     <w:link w:val="Piedepgina"/>
@@ -2226,14 +2403,14 @@
       <w:spacing w:after="0" w:line="240" w:lineRule="auto"/>
     </w:pPr>
   </w:style>
-  <w:style w:type="character" w:customStyle="1" w:styleId="Ttulo2Car">
+  <w:style w:type="character" w:styleId="Ttulo2Car" w:customStyle="1">
     <w:name w:val="Título 2 Car"/>
     <w:basedOn w:val="Fuentedeprrafopredeter"/>
     <w:link w:val="Ttulo2"/>
     <w:uiPriority w:val="9"/>
     <w:rsid w:val="00FD38D1"/>
     <w:rPr>
-      <w:rFonts w:asciiTheme="majorHAnsi" w:eastAsiaTheme="majorEastAsia" w:hAnsiTheme="majorHAnsi" w:cstheme="majorBidi"/>
+      <w:rFonts w:asciiTheme="majorHAnsi" w:hAnsiTheme="majorHAnsi" w:eastAsiaTheme="majorEastAsia" w:cstheme="majorBidi"/>
       <w:color w:val="2F5496" w:themeColor="accent1" w:themeShade="BF"/>
       <w:sz w:val="26"/>
       <w:szCs w:val="26"/>
@@ -2691,21 +2868,7 @@
 </file>
 
 <file path=customXml/itemProps1.xml><?xml version="1.0" encoding="utf-8"?>
-<ds:datastoreItem xmlns:ds="http://schemas.openxmlformats.org/officeDocument/2006/customXml" ds:itemID="{400BAEE7-D76C-4BCA-BD43-C337BBF48674}">
-  <ds:schemaRefs>
-    <ds:schemaRef ds:uri="http://schemas.microsoft.com/office/2006/metadata/contentType"/>
-    <ds:schemaRef ds:uri="http://schemas.microsoft.com/office/2006/metadata/properties/metaAttributes"/>
-    <ds:schemaRef ds:uri="http://www.w3.org/2001/XMLSchema"/>
-    <ds:schemaRef ds:uri="http://schemas.microsoft.com/office/2006/metadata/properties"/>
-    <ds:schemaRef ds:uri="20b6535c-481e-4423-8e23-5801d044afbb"/>
-    <ds:schemaRef ds:uri="http://schemas.microsoft.com/office/2006/documentManagement/types"/>
-    <ds:schemaRef ds:uri="http://schemas.microsoft.com/office/infopath/2007/PartnerControls"/>
-    <ds:schemaRef ds:uri="http://schemas.openxmlformats.org/package/2006/metadata/core-properties"/>
-    <ds:schemaRef ds:uri="http://purl.org/dc/elements/1.1/"/>
-    <ds:schemaRef ds:uri="http://purl.org/dc/terms/"/>
-    <ds:schemaRef ds:uri="http://schemas.microsoft.com/internal/obd"/>
-  </ds:schemaRefs>
-</ds:datastoreItem>
+<ds:datastoreItem xmlns:ds="http://schemas.openxmlformats.org/officeDocument/2006/customXml" ds:itemID="{F18F3B51-2397-4EFF-A0F9-5FAD6DEFF7E9}"/>
 </file>
 
 <file path=customXml/itemProps2.xml><?xml version="1.0" encoding="utf-8"?>

</xml_diff>